<commit_message>
Revised code with ciy manager and next steps
</commit_message>
<xml_diff>
--- a/true_game.docx
+++ b/true_game.docx
@@ -4,6 +4,152 @@
   <w:body>
     <w:p>
       <w:r>
+        <w:t>First Stage:</w:t>
+      </w:r>
+    </w:p>
+    <w:p>
+      <w:pPr>
+        <w:pStyle w:val="ListParagraph"/>
+        <w:numPr>
+          <w:ilvl w:val="0"/>
+          <w:numId w:val="1"/>
+        </w:numPr>
+      </w:pPr>
+      <w:r>
+        <w:t xml:space="preserve">Use a synthetic dataset to simulate persons in a city as they age, and their spend behavior and their major life events such as going to university, marrying, having kids, buying house, getting promotions, buying life insurance, and random events that would cause death or revenue loss. </w:t>
+      </w:r>
+    </w:p>
+    <w:p>
+      <w:pPr>
+        <w:pStyle w:val="ListParagraph"/>
+        <w:numPr>
+          <w:ilvl w:val="0"/>
+          <w:numId w:val="1"/>
+        </w:numPr>
+      </w:pPr>
+      <w:r>
+        <w:t>Each year would cause each person to have updates in their lives or not based on probabilities.</w:t>
+      </w:r>
+    </w:p>
+    <w:p>
+      <w:pPr>
+        <w:pStyle w:val="ListParagraph"/>
+        <w:numPr>
+          <w:ilvl w:val="0"/>
+          <w:numId w:val="1"/>
+        </w:numPr>
+      </w:pPr>
+      <w:r>
+        <w:t>Because those events, they might be more inclined to buy insurance.</w:t>
+      </w:r>
+    </w:p>
+    <w:p>
+      <w:pPr>
+        <w:pStyle w:val="ListParagraph"/>
+        <w:numPr>
+          <w:ilvl w:val="0"/>
+          <w:numId w:val="1"/>
+        </w:numPr>
+      </w:pPr>
+      <w:r>
+        <w:t>Whenever a person reaches one of those events a chance of them buying insurance increases or decreases</w:t>
+      </w:r>
+    </w:p>
+    <w:p>
+      <w:pPr>
+        <w:pStyle w:val="ListParagraph"/>
+        <w:numPr>
+          <w:ilvl w:val="0"/>
+          <w:numId w:val="1"/>
+        </w:numPr>
+      </w:pPr>
+      <w:r>
+        <w:t>Create a unique measure of risk to evaluate if they are going to buy or not insurance.</w:t>
+      </w:r>
+    </w:p>
+    <w:p>
+      <w:pPr>
+        <w:pStyle w:val="ListParagraph"/>
+        <w:numPr>
+          <w:ilvl w:val="0"/>
+          <w:numId w:val="1"/>
+        </w:numPr>
+      </w:pPr>
+      <w:r>
+        <w:t xml:space="preserve">Another mechanism will be created to send emails to them randomly, and we would assume that a normal campaign would have X% of open ratio, and Y% out of the X that opened would engage with the </w:t>
+      </w:r>
+      <w:proofErr w:type="gramStart"/>
+      <w:r>
+        <w:t>website</w:t>
+      </w:r>
+      <w:proofErr w:type="gramEnd"/>
+    </w:p>
+    <w:p>
+      <w:pPr>
+        <w:pStyle w:val="ListParagraph"/>
+        <w:numPr>
+          <w:ilvl w:val="0"/>
+          <w:numId w:val="1"/>
+        </w:numPr>
+      </w:pPr>
+      <w:r>
+        <w:t xml:space="preserve">Z% would be the ones that opened, engaged and bought </w:t>
+      </w:r>
+      <w:proofErr w:type="gramStart"/>
+      <w:r>
+        <w:t>insurance</w:t>
+      </w:r>
+      <w:proofErr w:type="gramEnd"/>
+    </w:p>
+    <w:p>
+      <w:pPr>
+        <w:pStyle w:val="ListParagraph"/>
+        <w:numPr>
+          <w:ilvl w:val="0"/>
+          <w:numId w:val="1"/>
+        </w:numPr>
+      </w:pPr>
+      <w:r>
+        <w:t xml:space="preserve">There would be persons that would buy insurance regardless of </w:t>
+      </w:r>
+      <w:r>
+        <w:t>the campaign.</w:t>
+      </w:r>
+    </w:p>
+    <w:p>
+      <w:r>
+        <w:t>Second Stage:</w:t>
+      </w:r>
+    </w:p>
+    <w:p>
+      <w:pPr>
+        <w:pStyle w:val="ListParagraph"/>
+        <w:numPr>
+          <w:ilvl w:val="0"/>
+          <w:numId w:val="1"/>
+        </w:numPr>
+      </w:pPr>
+      <w:r>
+        <w:t>Use synthetic da</w:t>
+      </w:r>
+      <w:r>
+        <w:t xml:space="preserve">ta to create customer segmentation models that will be targeted by </w:t>
+      </w:r>
+      <w:proofErr w:type="gramStart"/>
+      <w:r>
+        <w:t>campaigns</w:t>
+      </w:r>
+      <w:proofErr w:type="gramEnd"/>
+    </w:p>
+    <w:p>
+      <w:r>
+        <w:t xml:space="preserve"> </w:t>
+      </w:r>
+    </w:p>
+    <w:p/>
+    <w:p/>
+    <w:p>
+      <w:r>
         <w:t>We will create a game in Python.</w:t>
       </w:r>
     </w:p>
@@ -82,6 +228,7 @@
     </w:p>
     <w:p>
       <w:r>
+        <w:lastRenderedPageBreak/>
         <w:t>If they belong to high level class, they will be paying 6 thousand</w:t>
       </w:r>
       <w:r>
@@ -162,11 +309,7 @@
       </w:r>
       <w:proofErr w:type="gramEnd"/>
       <w:r>
-        <w:t xml:space="preserve"> unique id, and birth date. Birth date will be calculated using their age and current date. People with age between 18 and 24 have annual income </w:t>
-      </w:r>
-      <w:r>
-        <w:lastRenderedPageBreak/>
-        <w:t>between 30 thousand per year or 45 thousand. All others can have annual income between 45 to 200 thousand. Annual Income usually increases with age, so older people will have more income.</w:t>
+        <w:t xml:space="preserve"> unique id, and birth date. Birth date will be calculated using their age and current date. People with age between 18 and 24 have annual income between 30 thousand per year or 45 thousand. All others can have annual income between 45 to 200 thousand. Annual Income usually increases with age, so older people will have more income.</w:t>
       </w:r>
     </w:p>
     <w:p>
@@ -232,6 +375,126 @@
     </w:sectPr>
   </w:body>
 </w:document>
+</file>
+
+<file path=word/numbering.xml><?xml version="1.0" encoding="utf-8"?>
+<w:numbering xmlns:wpc="http://schemas.microsoft.com/office/word/2010/wordprocessingCanvas" xmlns:cx="http://schemas.microsoft.com/office/drawing/2014/chartex" xmlns:cx1="http://schemas.microsoft.com/office/drawing/2015/9/8/chartex" xmlns:cx2="http://schemas.microsoft.com/office/drawing/2015/10/21/chartex" xmlns:cx3="http://schemas.microsoft.com/office/drawing/2016/5/9/chartex" xmlns:cx4="http://schemas.microsoft.com/office/drawing/2016/5/10/chartex" xmlns:cx5="http://schemas.microsoft.com/office/drawing/2016/5/11/chartex" xmlns:cx6="http://schemas.microsoft.com/office/drawing/2016/5/12/chartex" xmlns:cx7="http://schemas.microsoft.com/office/drawing/2016/5/13/chartex" xmlns:cx8="http://schemas.microsoft.com/office/drawing/2016/5/14/chartex" xmlns:mc="http://schemas.openxmlformats.org/markup-compatibility/2006" xmlns:aink="http://schemas.microsoft.com/office/drawing/2016/ink" xmlns:am3d="http://schemas.microsoft.com/office/drawing/2017/model3d" xmlns:o="urn:schemas-microsoft-com:office:office" xmlns:oel="http://schemas.microsoft.com/office/2019/extlst" xmlns:r="http://schemas.openxmlformats.org/officeDocument/2006/relationships" xmlns:m="http://schemas.openxmlformats.org/officeDocument/2006/math" xmlns:v="urn:schemas-microsoft-com:vml" xmlns:wp14="http://schemas.microsoft.com/office/word/2010/wordprocessingDrawing" xmlns:wp="http://schemas.openxmlformats.org/drawingml/2006/wordprocessingDrawing" xmlns:w10="urn:schemas-microsoft-com:office:word" xmlns:w="http://schemas.openxmlformats.org/wordprocessingml/2006/main" xmlns:w14="http://schemas.microsoft.com/office/word/2010/wordml" xmlns:w15="http://schemas.microsoft.com/office/word/2012/wordml" xmlns:w16cex="http://schemas.microsoft.com/office/word/2018/wordml/cex" xmlns:w16cid="http://schemas.microsoft.com/office/word/2016/wordml/cid" xmlns:w16="http://schemas.microsoft.com/office/word/2018/wordml" xmlns:w16du="http://schemas.microsoft.com/office/word/2023/wordml/word16du" xmlns:w16sdtdh="http://schemas.microsoft.com/office/word/2020/wordml/sdtdatahash" xmlns:w16se="http://schemas.microsoft.com/office/word/2015/wordml/symex" xmlns:wpg="http://schemas.microsoft.com/office/word/2010/wordprocessingGroup" xmlns:wpi="http://schemas.microsoft.com/office/word/2010/wordprocessingInk" xmlns:wne="http://schemas.microsoft.com/office/word/2006/wordml" xmlns:wps="http://schemas.microsoft.com/office/word/2010/wordprocessingShape" mc:Ignorable="w14 w15 w16se w16cid w16 w16cex w16sdtdh wp14">
+  <w:abstractNum w:abstractNumId="0" w15:restartNumberingAfterBreak="0">
+    <w:nsid w:val="4469398A"/>
+    <w:multiLevelType w:val="hybridMultilevel"/>
+    <w:tmpl w:val="62EA48EE"/>
+    <w:lvl w:ilvl="0" w:tplc="070CB06A">
+      <w:numFmt w:val="bullet"/>
+      <w:lvlText w:val="-"/>
+      <w:lvlJc w:val="left"/>
+      <w:pPr>
+        <w:ind w:left="720" w:hanging="360"/>
+      </w:pPr>
+      <w:rPr>
+        <w:rFonts w:ascii="Calibri" w:eastAsiaTheme="minorHAnsi" w:hAnsi="Calibri" w:cs="Calibri" w:hint="default"/>
+      </w:rPr>
+    </w:lvl>
+    <w:lvl w:ilvl="1" w:tplc="04090003" w:tentative="1">
+      <w:start w:val="1"/>
+      <w:numFmt w:val="bullet"/>
+      <w:lvlText w:val="o"/>
+      <w:lvlJc w:val="left"/>
+      <w:pPr>
+        <w:ind w:left="1440" w:hanging="360"/>
+      </w:pPr>
+      <w:rPr>
+        <w:rFonts w:ascii="Courier New" w:hAnsi="Courier New" w:cs="Courier New" w:hint="default"/>
+      </w:rPr>
+    </w:lvl>
+    <w:lvl w:ilvl="2" w:tplc="04090005" w:tentative="1">
+      <w:start w:val="1"/>
+      <w:numFmt w:val="bullet"/>
+      <w:lvlText w:val=""/>
+      <w:lvlJc w:val="left"/>
+      <w:pPr>
+        <w:ind w:left="2160" w:hanging="360"/>
+      </w:pPr>
+      <w:rPr>
+        <w:rFonts w:ascii="Wingdings" w:hAnsi="Wingdings" w:hint="default"/>
+      </w:rPr>
+    </w:lvl>
+    <w:lvl w:ilvl="3" w:tplc="04090001" w:tentative="1">
+      <w:start w:val="1"/>
+      <w:numFmt w:val="bullet"/>
+      <w:lvlText w:val=""/>
+      <w:lvlJc w:val="left"/>
+      <w:pPr>
+        <w:ind w:left="2880" w:hanging="360"/>
+      </w:pPr>
+      <w:rPr>
+        <w:rFonts w:ascii="Symbol" w:hAnsi="Symbol" w:hint="default"/>
+      </w:rPr>
+    </w:lvl>
+    <w:lvl w:ilvl="4" w:tplc="04090003" w:tentative="1">
+      <w:start w:val="1"/>
+      <w:numFmt w:val="bullet"/>
+      <w:lvlText w:val="o"/>
+      <w:lvlJc w:val="left"/>
+      <w:pPr>
+        <w:ind w:left="3600" w:hanging="360"/>
+      </w:pPr>
+      <w:rPr>
+        <w:rFonts w:ascii="Courier New" w:hAnsi="Courier New" w:cs="Courier New" w:hint="default"/>
+      </w:rPr>
+    </w:lvl>
+    <w:lvl w:ilvl="5" w:tplc="04090005" w:tentative="1">
+      <w:start w:val="1"/>
+      <w:numFmt w:val="bullet"/>
+      <w:lvlText w:val=""/>
+      <w:lvlJc w:val="left"/>
+      <w:pPr>
+        <w:ind w:left="4320" w:hanging="360"/>
+      </w:pPr>
+      <w:rPr>
+        <w:rFonts w:ascii="Wingdings" w:hAnsi="Wingdings" w:hint="default"/>
+      </w:rPr>
+    </w:lvl>
+    <w:lvl w:ilvl="6" w:tplc="04090001" w:tentative="1">
+      <w:start w:val="1"/>
+      <w:numFmt w:val="bullet"/>
+      <w:lvlText w:val=""/>
+      <w:lvlJc w:val="left"/>
+      <w:pPr>
+        <w:ind w:left="5040" w:hanging="360"/>
+      </w:pPr>
+      <w:rPr>
+        <w:rFonts w:ascii="Symbol" w:hAnsi="Symbol" w:hint="default"/>
+      </w:rPr>
+    </w:lvl>
+    <w:lvl w:ilvl="7" w:tplc="04090003" w:tentative="1">
+      <w:start w:val="1"/>
+      <w:numFmt w:val="bullet"/>
+      <w:lvlText w:val="o"/>
+      <w:lvlJc w:val="left"/>
+      <w:pPr>
+        <w:ind w:left="5760" w:hanging="360"/>
+      </w:pPr>
+      <w:rPr>
+        <w:rFonts w:ascii="Courier New" w:hAnsi="Courier New" w:cs="Courier New" w:hint="default"/>
+      </w:rPr>
+    </w:lvl>
+    <w:lvl w:ilvl="8" w:tplc="04090005" w:tentative="1">
+      <w:start w:val="1"/>
+      <w:numFmt w:val="bullet"/>
+      <w:lvlText w:val=""/>
+      <w:lvlJc w:val="left"/>
+      <w:pPr>
+        <w:ind w:left="6480" w:hanging="360"/>
+      </w:pPr>
+      <w:rPr>
+        <w:rFonts w:ascii="Wingdings" w:hAnsi="Wingdings" w:hint="default"/>
+      </w:rPr>
+    </w:lvl>
+  </w:abstractNum>
+  <w:num w:numId="1" w16cid:durableId="103697659">
+    <w:abstractNumId w:val="0"/>
+  </w:num>
+</w:numbering>
 </file>
 
 <file path=word/styles.xml><?xml version="1.0" encoding="utf-8"?>
@@ -663,6 +926,17 @@
     <w:semiHidden/>
     <w:unhideWhenUsed/>
   </w:style>
+  <w:style w:type="paragraph" w:styleId="ListParagraph">
+    <w:name w:val="List Paragraph"/>
+    <w:basedOn w:val="Normal"/>
+    <w:uiPriority w:val="34"/>
+    <w:qFormat/>
+    <w:rsid w:val="00A55221"/>
+    <w:pPr>
+      <w:ind w:left="720"/>
+      <w:contextualSpacing/>
+    </w:pPr>
+  </w:style>
 </w:styles>
 </file>
 

</xml_diff>

<commit_message>
Added ReadMe and Initial Suggestion of Folder Strucuture
</commit_message>
<xml_diff>
--- a/true_game.docx
+++ b/true_game.docx
@@ -1,9 +1,548 @@
 
 <file path=word/document.xml><?xml version="1.0" encoding="utf-8"?>
-<w:document xmlns:wpc="http://schemas.microsoft.com/office/word/2010/wordprocessingCanvas" xmlns:cx="http://schemas.microsoft.com/office/drawing/2014/chartex" xmlns:cx1="http://schemas.microsoft.com/office/drawing/2015/9/8/chartex" xmlns:cx2="http://schemas.microsoft.com/office/drawing/2015/10/21/chartex" xmlns:cx3="http://schemas.microsoft.com/office/drawing/2016/5/9/chartex" xmlns:cx4="http://schemas.microsoft.com/office/drawing/2016/5/10/chartex" xmlns:cx5="http://schemas.microsoft.com/office/drawing/2016/5/11/chartex" xmlns:cx6="http://schemas.microsoft.com/office/drawing/2016/5/12/chartex" xmlns:cx7="http://schemas.microsoft.com/office/drawing/2016/5/13/chartex" xmlns:cx8="http://schemas.microsoft.com/office/drawing/2016/5/14/chartex" xmlns:mc="http://schemas.openxmlformats.org/markup-compatibility/2006" xmlns:aink="http://schemas.microsoft.com/office/drawing/2016/ink" xmlns:am3d="http://schemas.microsoft.com/office/drawing/2017/model3d" xmlns:o="urn:schemas-microsoft-com:office:office" xmlns:oel="http://schemas.microsoft.com/office/2019/extlst" xmlns:r="http://schemas.openxmlformats.org/officeDocument/2006/relationships" xmlns:m="http://schemas.openxmlformats.org/officeDocument/2006/math" xmlns:v="urn:schemas-microsoft-com:vml" xmlns:wp14="http://schemas.microsoft.com/office/word/2010/wordprocessingDrawing" xmlns:wp="http://schemas.openxmlformats.org/drawingml/2006/wordprocessingDrawing" xmlns:w10="urn:schemas-microsoft-com:office:word" xmlns:w="http://schemas.openxmlformats.org/wordprocessingml/2006/main" xmlns:w14="http://schemas.microsoft.com/office/word/2010/wordml" xmlns:w15="http://schemas.microsoft.com/office/word/2012/wordml" xmlns:w16cex="http://schemas.microsoft.com/office/word/2018/wordml/cex" xmlns:w16cid="http://schemas.microsoft.com/office/word/2016/wordml/cid" xmlns:w16="http://schemas.microsoft.com/office/word/2018/wordml" xmlns:w16du="http://schemas.microsoft.com/office/word/2023/wordml/word16du" xmlns:w16sdtdh="http://schemas.microsoft.com/office/word/2020/wordml/sdtdatahash" xmlns:w16se="http://schemas.microsoft.com/office/word/2015/wordml/symex" xmlns:wpg="http://schemas.microsoft.com/office/word/2010/wordprocessingGroup" xmlns:wpi="http://schemas.microsoft.com/office/word/2010/wordprocessingInk" xmlns:wne="http://schemas.microsoft.com/office/word/2006/wordml" xmlns:wps="http://schemas.microsoft.com/office/word/2010/wordprocessingShape" mc:Ignorable="w14 w15 w16se w16cid w16 w16cex w16sdtdh wp14">
+<w:document xmlns:wpc="http://schemas.microsoft.com/office/word/2010/wordprocessingCanvas" xmlns:cx="http://schemas.microsoft.com/office/drawing/2014/chartex" xmlns:cx1="http://schemas.microsoft.com/office/drawing/2015/9/8/chartex" xmlns:cx2="http://schemas.microsoft.com/office/drawing/2015/10/21/chartex" xmlns:cx3="http://schemas.microsoft.com/office/drawing/2016/5/9/chartex" xmlns:cx4="http://schemas.microsoft.com/office/drawing/2016/5/10/chartex" xmlns:cx5="http://schemas.microsoft.com/office/drawing/2016/5/11/chartex" xmlns:cx6="http://schemas.microsoft.com/office/drawing/2016/5/12/chartex" xmlns:cx7="http://schemas.microsoft.com/office/drawing/2016/5/13/chartex" xmlns:cx8="http://schemas.microsoft.com/office/drawing/2016/5/14/chartex" xmlns:mc="http://schemas.openxmlformats.org/markup-compatibility/2006" xmlns:aink="http://schemas.microsoft.com/office/drawing/2016/ink" xmlns:am3d="http://schemas.microsoft.com/office/drawing/2017/model3d" xmlns:o="urn:schemas-microsoft-com:office:office" xmlns:oel="http://schemas.microsoft.com/office/2019/extlst" xmlns:r="http://schemas.openxmlformats.org/officeDocument/2006/relationships" xmlns:m="http://schemas.openxmlformats.org/officeDocument/2006/math" xmlns:v="urn:schemas-microsoft-com:vml" xmlns:wp14="http://schemas.microsoft.com/office/word/2010/wordprocessingDrawing" xmlns:wp="http://schemas.openxmlformats.org/drawingml/2006/wordprocessingDrawing" xmlns:w10="urn:schemas-microsoft-com:office:word" xmlns:w="http://schemas.openxmlformats.org/wordprocessingml/2006/main" xmlns:w14="http://schemas.microsoft.com/office/word/2010/wordml" xmlns:w15="http://schemas.microsoft.com/office/word/2012/wordml" xmlns:w16cex="http://schemas.microsoft.com/office/word/2018/wordml/cex" xmlns:w16cid="http://schemas.microsoft.com/office/word/2016/wordml/cid" xmlns:w16="http://schemas.microsoft.com/office/word/2018/wordml" xmlns:w16sdtdh="http://schemas.microsoft.com/office/word/2020/wordml/sdtdatahash" xmlns:w16se="http://schemas.microsoft.com/office/word/2015/wordml/symex" xmlns:wpg="http://schemas.microsoft.com/office/word/2010/wordprocessingGroup" xmlns:wpi="http://schemas.microsoft.com/office/word/2010/wordprocessingInk" xmlns:wne="http://schemas.microsoft.com/office/word/2006/wordml" xmlns:wps="http://schemas.microsoft.com/office/word/2010/wordprocessingShape" mc:Ignorable="w14 w15 w16se w16cid w16 w16cex w16sdtdh wp14">
   <w:body>
     <w:p>
       <w:r>
+        <w:t>What:</w:t>
+      </w:r>
+    </w:p>
+    <w:p/>
+    <w:p>
+      <w:r>
+        <w:t>Digital Marketing - Data Driven Strategies as Bridge to Customers</w:t>
+      </w:r>
+    </w:p>
+    <w:p>
+      <w:r>
+        <w:t>B2C or B2B – Type of Marketing by Product</w:t>
+      </w:r>
+    </w:p>
+    <w:p>
+      <w:pPr>
+        <w:numPr>
+          <w:ilvl w:val="0"/>
+          <w:numId w:val="2"/>
+        </w:numPr>
+      </w:pPr>
+      <w:r>
+        <w:t xml:space="preserve">B2B2C – Another company will sell you </w:t>
+      </w:r>
+      <w:proofErr w:type="gramStart"/>
+      <w:r>
+        <w:t>product</w:t>
+      </w:r>
+      <w:proofErr w:type="gramEnd"/>
+      <w:r>
+        <w:t xml:space="preserve"> so you need to market to them instead of the end costumer</w:t>
+      </w:r>
+    </w:p>
+    <w:p>
+      <w:pPr>
+        <w:numPr>
+          <w:ilvl w:val="0"/>
+          <w:numId w:val="2"/>
+        </w:numPr>
+      </w:pPr>
+      <w:r>
+        <w:t xml:space="preserve">B2C – Marketing and Sales Strategy is directly oriented to the end </w:t>
+      </w:r>
+      <w:proofErr w:type="gramStart"/>
+      <w:r>
+        <w:t>customer</w:t>
+      </w:r>
+      <w:proofErr w:type="gramEnd"/>
+    </w:p>
+    <w:p>
+      <w:pPr>
+        <w:numPr>
+          <w:ilvl w:val="0"/>
+          <w:numId w:val="2"/>
+        </w:numPr>
+      </w:pPr>
+      <w:r>
+        <w:t xml:space="preserve">Individual or Mass Marketing – Should one campaign target as a generic campaign to many or </w:t>
+      </w:r>
+      <w:proofErr w:type="gramStart"/>
+      <w:r>
+        <w:t>a very</w:t>
+      </w:r>
+      <w:proofErr w:type="gramEnd"/>
+      <w:r>
+        <w:t xml:space="preserve"> target oriented?</w:t>
+      </w:r>
+    </w:p>
+    <w:p>
+      <w:pPr>
+        <w:ind w:left="360"/>
+      </w:pPr>
+      <w:r>
+        <w:t>B2B2C Challenges</w:t>
+      </w:r>
+    </w:p>
+    <w:p>
+      <w:pPr>
+        <w:numPr>
+          <w:ilvl w:val="0"/>
+          <w:numId w:val="2"/>
+        </w:numPr>
+      </w:pPr>
+      <w:r>
+        <w:t xml:space="preserve">Who are your wholesalers/sellers that you </w:t>
+      </w:r>
+      <w:proofErr w:type="gramStart"/>
+      <w:r>
+        <w:t>sell</w:t>
+      </w:r>
+      <w:proofErr w:type="gramEnd"/>
+      <w:r>
+        <w:t xml:space="preserve"> your customers?</w:t>
+      </w:r>
+    </w:p>
+    <w:p>
+      <w:pPr>
+        <w:numPr>
+          <w:ilvl w:val="0"/>
+          <w:numId w:val="2"/>
+        </w:numPr>
+      </w:pPr>
+      <w:r>
+        <w:t>How do measure the success of the wholesalers and marketing strategies, when they are not the end customers?</w:t>
+      </w:r>
+    </w:p>
+    <w:p>
+      <w:pPr>
+        <w:numPr>
+          <w:ilvl w:val="0"/>
+          <w:numId w:val="2"/>
+        </w:numPr>
+      </w:pPr>
+      <w:r>
+        <w:t>Marketing “Lead” – Hot or Cold – When delivering insights about customer/</w:t>
+      </w:r>
+      <w:proofErr w:type="gramStart"/>
+      <w:r>
+        <w:t>sellers</w:t>
+      </w:r>
+      <w:proofErr w:type="gramEnd"/>
+      <w:r>
+        <w:t xml:space="preserve"> behavior, which actionable insights (lead) are more effective (hot) than others? How do you measure conversion rate?</w:t>
+      </w:r>
+    </w:p>
+    <w:p>
+      <w:pPr>
+        <w:numPr>
+          <w:ilvl w:val="0"/>
+          <w:numId w:val="2"/>
+        </w:numPr>
+      </w:pPr>
+      <w:r>
+        <w:t xml:space="preserve">Sales Conversion vs Marketing Conversion – Sometimes the success of a campaign is just to raise awareness (clicks and views) but that does not </w:t>
+      </w:r>
+      <w:proofErr w:type="gramStart"/>
+      <w:r>
+        <w:t>means</w:t>
+      </w:r>
+      <w:proofErr w:type="gramEnd"/>
+      <w:r>
+        <w:t xml:space="preserve"> that it will convert into sales</w:t>
+      </w:r>
+    </w:p>
+    <w:p>
+      <w:pPr>
+        <w:numPr>
+          <w:ilvl w:val="0"/>
+          <w:numId w:val="2"/>
+        </w:numPr>
+      </w:pPr>
+      <w:r>
+        <w:t xml:space="preserve">Delivery Modes </w:t>
+      </w:r>
+      <w:proofErr w:type="gramStart"/>
+      <w:r>
+        <w:t>( Social</w:t>
+      </w:r>
+      <w:proofErr w:type="gramEnd"/>
+      <w:r>
+        <w:t xml:space="preserve"> Media, Mass Media “TV”, Ads, Email Campaigns, Influencers) </w:t>
+      </w:r>
+    </w:p>
+    <w:p>
+      <w:pPr>
+        <w:ind w:left="360"/>
+      </w:pPr>
+      <w:r>
+        <w:t>Purposes</w:t>
+      </w:r>
+      <w:r>
+        <w:t>:</w:t>
+      </w:r>
+    </w:p>
+    <w:p>
+      <w:pPr>
+        <w:numPr>
+          <w:ilvl w:val="0"/>
+          <w:numId w:val="2"/>
+        </w:numPr>
+      </w:pPr>
+      <w:r>
+        <w:t xml:space="preserve">Acquire new </w:t>
+      </w:r>
+      <w:proofErr w:type="gramStart"/>
+      <w:r>
+        <w:t>customers</w:t>
+      </w:r>
+      <w:proofErr w:type="gramEnd"/>
+    </w:p>
+    <w:p>
+      <w:pPr>
+        <w:numPr>
+          <w:ilvl w:val="0"/>
+          <w:numId w:val="2"/>
+        </w:numPr>
+      </w:pPr>
+      <w:r>
+        <w:t>Increase Sales/ Profitability</w:t>
+      </w:r>
+    </w:p>
+    <w:p>
+      <w:pPr>
+        <w:numPr>
+          <w:ilvl w:val="0"/>
+          <w:numId w:val="2"/>
+        </w:numPr>
+      </w:pPr>
+      <w:r>
+        <w:t>Better Customer Segmentation and Content Delivery</w:t>
+      </w:r>
+    </w:p>
+    <w:p>
+      <w:pPr>
+        <w:ind w:left="360"/>
+      </w:pPr>
+    </w:p>
+    <w:p>
+      <w:pPr>
+        <w:ind w:left="360"/>
+      </w:pPr>
+      <w:r>
+        <w:t xml:space="preserve">Scope of the Repository: </w:t>
+      </w:r>
+    </w:p>
+    <w:p>
+      <w:pPr>
+        <w:pStyle w:val="ListParagraph"/>
+        <w:numPr>
+          <w:ilvl w:val="0"/>
+          <w:numId w:val="5"/>
+        </w:numPr>
+      </w:pPr>
+      <w:r>
+        <w:t xml:space="preserve">Create Synthetic datasets that store life and financial events to be used as ground truth for marketing </w:t>
+      </w:r>
+      <w:proofErr w:type="gramStart"/>
+      <w:r>
+        <w:t>models</w:t>
+      </w:r>
+      <w:proofErr w:type="gramEnd"/>
+    </w:p>
+    <w:p>
+      <w:pPr>
+        <w:pStyle w:val="ListParagraph"/>
+        <w:numPr>
+          <w:ilvl w:val="0"/>
+          <w:numId w:val="5"/>
+        </w:numPr>
+      </w:pPr>
+      <w:r>
+        <w:t xml:space="preserve">The game will simulate the life of a person. </w:t>
+      </w:r>
+    </w:p>
+    <w:p>
+      <w:pPr>
+        <w:pStyle w:val="ListParagraph"/>
+        <w:numPr>
+          <w:ilvl w:val="0"/>
+          <w:numId w:val="5"/>
+        </w:numPr>
+      </w:pPr>
+      <w:r>
+        <w:t xml:space="preserve">Each person will </w:t>
+      </w:r>
+      <w:proofErr w:type="gramStart"/>
+      <w:r>
+        <w:t>be</w:t>
+      </w:r>
+      <w:proofErr w:type="gramEnd"/>
+      <w:r>
+        <w:t xml:space="preserve"> a python class.</w:t>
+      </w:r>
+    </w:p>
+    <w:p>
+      <w:pPr>
+        <w:pStyle w:val="ListParagraph"/>
+        <w:numPr>
+          <w:ilvl w:val="0"/>
+          <w:numId w:val="5"/>
+        </w:numPr>
+      </w:pPr>
+      <w:r>
+        <w:t>We will store their age, gender, income, bank balance, fixed bills</w:t>
+      </w:r>
+      <w:r>
+        <w:t>…</w:t>
+      </w:r>
+    </w:p>
+    <w:p>
+      <w:pPr>
+        <w:pStyle w:val="ListParagraph"/>
+        <w:numPr>
+          <w:ilvl w:val="0"/>
+          <w:numId w:val="5"/>
+        </w:numPr>
+      </w:pPr>
+      <w:r>
+        <w:t xml:space="preserve">We </w:t>
+      </w:r>
+      <w:proofErr w:type="gramStart"/>
+      <w:r>
+        <w:t>player</w:t>
+      </w:r>
+      <w:proofErr w:type="gramEnd"/>
+      <w:r>
+        <w:t xml:space="preserve"> will live to 65</w:t>
+      </w:r>
+      <w:r>
+        <w:t>-85</w:t>
+      </w:r>
+      <w:r>
+        <w:t xml:space="preserve"> years and then, each year there will be a chance of dying.</w:t>
+      </w:r>
+    </w:p>
+    <w:p>
+      <w:pPr>
+        <w:pStyle w:val="ListParagraph"/>
+        <w:numPr>
+          <w:ilvl w:val="0"/>
+          <w:numId w:val="5"/>
+        </w:numPr>
+      </w:pPr>
+      <w:r>
+        <w:t xml:space="preserve">Each year that goes by after 65 </w:t>
+      </w:r>
+      <w:proofErr w:type="gramStart"/>
+      <w:r>
+        <w:t>year</w:t>
+      </w:r>
+      <w:proofErr w:type="gramEnd"/>
+      <w:r>
+        <w:t xml:space="preserve"> the chances </w:t>
+      </w:r>
+      <w:proofErr w:type="gramStart"/>
+      <w:r>
+        <w:t>increases</w:t>
+      </w:r>
+      <w:proofErr w:type="gramEnd"/>
+      <w:r>
+        <w:t>.</w:t>
+      </w:r>
+    </w:p>
+    <w:p>
+      <w:pPr>
+        <w:pStyle w:val="ListParagraph"/>
+        <w:numPr>
+          <w:ilvl w:val="0"/>
+          <w:numId w:val="5"/>
+        </w:numPr>
+      </w:pPr>
+      <w:r>
+        <w:t xml:space="preserve">Historic data and their live events should be stored as a data </w:t>
+      </w:r>
+      <w:proofErr w:type="gramStart"/>
+      <w:r>
+        <w:t>frame</w:t>
+      </w:r>
+      <w:proofErr w:type="gramEnd"/>
+    </w:p>
+    <w:p>
+      <w:pPr>
+        <w:pStyle w:val="ListParagraph"/>
+        <w:numPr>
+          <w:ilvl w:val="0"/>
+          <w:numId w:val="5"/>
+        </w:numPr>
+      </w:pPr>
+      <w:r>
+        <w:t>It will start with 100 players. 50 Men and 50 Woman.</w:t>
+      </w:r>
+      <w:r>
+        <w:t xml:space="preserve"> (can be less for testing code purposes first)</w:t>
+      </w:r>
+    </w:p>
+    <w:p>
+      <w:pPr>
+        <w:pStyle w:val="ListParagraph"/>
+        <w:numPr>
+          <w:ilvl w:val="0"/>
+          <w:numId w:val="5"/>
+        </w:numPr>
+      </w:pPr>
+      <w:r>
+        <w:lastRenderedPageBreak/>
+        <w:t xml:space="preserve">Each </w:t>
+      </w:r>
+      <w:proofErr w:type="gramStart"/>
+      <w:r>
+        <w:t xml:space="preserve">person </w:t>
+      </w:r>
+      <w:r>
+        <w:t xml:space="preserve"> starts</w:t>
+      </w:r>
+      <w:proofErr w:type="gramEnd"/>
+      <w:r>
+        <w:t xml:space="preserve"> with 0 balance in their account.</w:t>
+      </w:r>
+    </w:p>
+    <w:p>
+      <w:pPr>
+        <w:pStyle w:val="ListParagraph"/>
+        <w:numPr>
+          <w:ilvl w:val="0"/>
+          <w:numId w:val="5"/>
+        </w:numPr>
+      </w:pPr>
+      <w:r>
+        <w:t xml:space="preserve">They will be randomly assigned to career </w:t>
+      </w:r>
+      <w:proofErr w:type="gramStart"/>
+      <w:r>
+        <w:t>paths</w:t>
+      </w:r>
+      <w:proofErr w:type="gramEnd"/>
+    </w:p>
+    <w:p>
+      <w:pPr>
+        <w:pStyle w:val="ListParagraph"/>
+        <w:numPr>
+          <w:ilvl w:val="0"/>
+          <w:numId w:val="5"/>
+        </w:numPr>
+      </w:pPr>
+      <w:r>
+        <w:t xml:space="preserve">Study level will also be set </w:t>
+      </w:r>
+      <w:proofErr w:type="gramStart"/>
+      <w:r>
+        <w:t>randomly</w:t>
+      </w:r>
+      <w:proofErr w:type="gramEnd"/>
+    </w:p>
+    <w:p>
+      <w:pPr>
+        <w:pStyle w:val="ListParagraph"/>
+        <w:numPr>
+          <w:ilvl w:val="0"/>
+          <w:numId w:val="5"/>
+        </w:numPr>
+      </w:pPr>
+    </w:p>
+    <w:p>
+      <w:pPr>
+        <w:pStyle w:val="ListParagraph"/>
+        <w:numPr>
+          <w:ilvl w:val="0"/>
+          <w:numId w:val="5"/>
+        </w:numPr>
+      </w:pPr>
+      <w:r>
+        <w:t>main.py Contains City Module:</w:t>
+      </w:r>
+    </w:p>
+    <w:p>
+      <w:pPr>
+        <w:pStyle w:val="ListParagraph"/>
+        <w:numPr>
+          <w:ilvl w:val="1"/>
+          <w:numId w:val="5"/>
+        </w:numPr>
+      </w:pPr>
+      <w:r>
+        <w:t>City Module will manage the population aging.</w:t>
+      </w:r>
+    </w:p>
+    <w:p>
+      <w:pPr>
+        <w:pStyle w:val="ListParagraph"/>
+        <w:numPr>
+          <w:ilvl w:val="1"/>
+          <w:numId w:val="5"/>
+        </w:numPr>
+      </w:pPr>
+      <w:r>
+        <w:t>Since there are events that generates a new person (</w:t>
+      </w:r>
+      <w:proofErr w:type="gramStart"/>
+      <w:r>
+        <w:t>new born</w:t>
+      </w:r>
+      <w:proofErr w:type="gramEnd"/>
+      <w:r>
+        <w:t>) the city show add those members and also age all of the members at the same time</w:t>
+      </w:r>
+    </w:p>
+    <w:p>
+      <w:pPr>
+        <w:pStyle w:val="ListParagraph"/>
+        <w:numPr>
+          <w:ilvl w:val="1"/>
+          <w:numId w:val="5"/>
+        </w:numPr>
+      </w:pPr>
+      <w:r>
+        <w:t xml:space="preserve">Life/Death events also affects insurance so they should be </w:t>
+      </w:r>
+      <w:proofErr w:type="gramStart"/>
+      <w:r>
+        <w:t>recorded</w:t>
+      </w:r>
+      <w:proofErr w:type="gramEnd"/>
+    </w:p>
+    <w:p>
+      <w:pPr>
+        <w:pStyle w:val="ListParagraph"/>
+        <w:numPr>
+          <w:ilvl w:val="1"/>
+          <w:numId w:val="5"/>
+        </w:numPr>
+      </w:pPr>
+      <w:r>
+        <w:t>Lastly, marriage will also affect the relationship between citizens so their financial relations and other life events will be affected.</w:t>
+      </w:r>
+    </w:p>
+    <w:p>
+      <w:pPr>
+        <w:pStyle w:val="ListParagraph"/>
+        <w:numPr>
+          <w:ilvl w:val="1"/>
+          <w:numId w:val="5"/>
+        </w:numPr>
+      </w:pPr>
+      <w:proofErr w:type="gramStart"/>
+      <w:r>
+        <w:t>City</w:t>
+      </w:r>
+      <w:proofErr w:type="gramEnd"/>
+      <w:r>
+        <w:t xml:space="preserve"> will manage that relationship.</w:t>
+      </w:r>
+    </w:p>
+    <w:p>
+      <w:r>
+        <w:t>Future use of the Synthetic Dataset</w:t>
+      </w:r>
+    </w:p>
+    <w:p>
+      <w:r>
         <w:t>First Stage:</w:t>
       </w:r>
     </w:p>
@@ -39,8 +578,19 @@
           <w:numId w:val="1"/>
         </w:numPr>
       </w:pPr>
-      <w:r>
-        <w:t>Because those events, they might be more inclined to buy insurance.</w:t>
+      <w:proofErr w:type="gramStart"/>
+      <w:r>
+        <w:t>Because</w:t>
+      </w:r>
+      <w:proofErr w:type="gramEnd"/>
+      <w:r>
+        <w:t xml:space="preserve"> those events, they might be more inclined to buy insurance</w:t>
+      </w:r>
+      <w:r>
+        <w:t xml:space="preserve"> or getting a loan</w:t>
+      </w:r>
+      <w:r>
+        <w:t>.</w:t>
       </w:r>
     </w:p>
     <w:p>
@@ -93,11 +643,14 @@
         </w:numPr>
       </w:pPr>
       <w:r>
-        <w:t xml:space="preserve">Z% would be the ones that opened, engaged and bought </w:t>
-      </w:r>
-      <w:proofErr w:type="gramStart"/>
-      <w:r>
-        <w:t>insurance</w:t>
+        <w:t>Z% would be the ones that opened, engaged and bought insurance</w:t>
+      </w:r>
+      <w:r>
+        <w:t xml:space="preserve"> or got a </w:t>
+      </w:r>
+      <w:proofErr w:type="gramStart"/>
+      <w:r>
+        <w:t>loan</w:t>
       </w:r>
       <w:proofErr w:type="gramEnd"/>
     </w:p>
@@ -146,187 +699,35 @@
         <w:t xml:space="preserve"> </w:t>
       </w:r>
     </w:p>
-    <w:p/>
-    <w:p/>
-    <w:p>
-      <w:r>
-        <w:t>We will create a game in Python.</w:t>
-      </w:r>
-    </w:p>
-    <w:p>
-      <w:r>
-        <w:t xml:space="preserve">The game will simulate the life of a person. </w:t>
-      </w:r>
-    </w:p>
-    <w:p>
-      <w:r>
-        <w:t>Each person will be a python class.</w:t>
-      </w:r>
-    </w:p>
-    <w:p>
-      <w:r>
-        <w:t>We will store their age, gender, income, bank balance, fixed bills.</w:t>
-      </w:r>
-    </w:p>
-    <w:p>
-      <w:r>
-        <w:t>We player will live to 65 years and then, each year there will be a chance of dying.</w:t>
-      </w:r>
-    </w:p>
-    <w:p>
-      <w:r>
-        <w:t xml:space="preserve">Each year that goes by after 65 year the chances </w:t>
-      </w:r>
-      <w:proofErr w:type="gramStart"/>
-      <w:r>
-        <w:t>increases</w:t>
-      </w:r>
-      <w:proofErr w:type="gramEnd"/>
-      <w:r>
-        <w:t>.</w:t>
-      </w:r>
-    </w:p>
-    <w:p>
-      <w:r>
-        <w:t xml:space="preserve">Historic data and their live events should be stored as a data </w:t>
-      </w:r>
-      <w:proofErr w:type="gramStart"/>
-      <w:r>
-        <w:t>frame</w:t>
-      </w:r>
-      <w:proofErr w:type="gramEnd"/>
-    </w:p>
-    <w:p>
-      <w:r>
-        <w:t>It will start with 100 players. 50 Men and 50 Woman.</w:t>
-      </w:r>
-    </w:p>
-    <w:p>
-      <w:r>
-        <w:t>Each player starts with 0 balance in their account.</w:t>
-      </w:r>
-    </w:p>
-    <w:p>
-      <w:r>
-        <w:t>They will be randomly assigned to 3 career paths, Base Level, Medium Level, High Level.</w:t>
-      </w:r>
-    </w:p>
-    <w:p>
-      <w:r>
-        <w:t>The initial probability for this will be 10% for High Level, 20% for Medium and 70% for High Level.</w:t>
-      </w:r>
-    </w:p>
-    <w:p>
-      <w:r>
-        <w:t>The first players will be 18 years old.</w:t>
-      </w:r>
-    </w:p>
-    <w:p>
-      <w:r>
-        <w:t>There will be random event each year for each person.</w:t>
+    <w:p>
+      <w:r>
+        <w:t xml:space="preserve">Generate a dataset with fake customers and Canadian postal codes, with ages between 18 – 65, and their sex (male or female), and married status, and </w:t>
+      </w:r>
+      <w:proofErr w:type="gramStart"/>
+      <w:r>
+        <w:t>an</w:t>
+      </w:r>
+      <w:proofErr w:type="gramEnd"/>
+      <w:r>
+        <w:t xml:space="preserve"> unique id, and birth date. Birth date will be calculated using their age and current date. People with age between 18 and 24 have annual income between 30 thousand per year or 45 thousand. All others can have annual income between 45 to 200 thousand. Annual Income usually increases with age, so older people will have more income.</w:t>
+      </w:r>
+    </w:p>
+    <w:p>
+      <w:r>
+        <w:t xml:space="preserve">Generate a second dataset with insurance and bank products, insurance term 10 years, insurance term 20 years, and insurance whole life, house mortgage and personal loans. Insurance values for term are 1000 for </w:t>
+      </w:r>
+      <w:proofErr w:type="gramStart"/>
+      <w:r>
+        <w:t>10 year</w:t>
+      </w:r>
+      <w:proofErr w:type="gramEnd"/>
+      <w:r>
+        <w:t xml:space="preserve"> term, 2000 for 2000 term and 3000 per year. Loans could be a 1 year, 5 years or 10 years, mortgage are only provided to people with ages 24 and above and last 20 or 25 years.</w:t>
       </w:r>
     </w:p>
     <w:p>
       <w:r>
         <w:lastRenderedPageBreak/>
-        <w:t>If they belong to high level class, they will be paying 6 thousand</w:t>
-      </w:r>
-      <w:r>
-        <w:t xml:space="preserve"> per year</w:t>
-      </w:r>
-      <w:r>
-        <w:t xml:space="preserve"> </w:t>
-      </w:r>
-      <w:r>
-        <w:t xml:space="preserve">CASH </w:t>
-      </w:r>
-      <w:r>
-        <w:t>which is their currency.</w:t>
-      </w:r>
-      <w:r>
-        <w:t xml:space="preserve"> They will study for 5 years.</w:t>
-      </w:r>
-    </w:p>
-    <w:p>
-      <w:r>
-        <w:t xml:space="preserve">If they belong to </w:t>
-      </w:r>
-      <w:proofErr w:type="gramStart"/>
-      <w:r>
-        <w:t>Medium</w:t>
-      </w:r>
-      <w:proofErr w:type="gramEnd"/>
-      <w:r>
-        <w:t xml:space="preserve"> level class, they will be paying 3 thousand per year CASH which is their currency. They will study for 3 years.</w:t>
-      </w:r>
-    </w:p>
-    <w:p>
-      <w:r>
-        <w:t>If they belong to high level class, they will be paying 6000 CASH per year which is their currency. They will study for 5 years.</w:t>
-      </w:r>
-    </w:p>
-    <w:p>
-      <w:r>
-        <w:t xml:space="preserve">If they belong to </w:t>
-      </w:r>
-      <w:proofErr w:type="gramStart"/>
-      <w:r>
-        <w:t>Medium</w:t>
-      </w:r>
-      <w:proofErr w:type="gramEnd"/>
-      <w:r>
-        <w:t xml:space="preserve"> level class, they will be paying 3000 CASH per year which is their currency. They will study for 3 years.</w:t>
-      </w:r>
-    </w:p>
-    <w:p>
-      <w:r>
-        <w:t>If they belong to Base level class, they will be paying 1000 CASH per year which is their currency. They will study for 2 years.</w:t>
-      </w:r>
-    </w:p>
-    <w:p>
-      <w:r>
-        <w:t>Living costs will them during the study period will be a randomly assigned and the values will be around 20000 and 30000.</w:t>
-      </w:r>
-    </w:p>
-    <w:p>
-      <w:r>
-        <w:t>Each person will be eligible to a student loan. The loan rates will be 2 % per year.</w:t>
-      </w:r>
-    </w:p>
-    <w:p>
-      <w:r>
-        <w:t xml:space="preserve">After Graduate, they can get jobs that will provide </w:t>
-      </w:r>
-    </w:p>
-    <w:p/>
-    <w:p>
-      <w:r>
-        <w:t xml:space="preserve">Generate a dataset with fake customers and Canadian postal codes, with ages between 18 – 65, and their sex (male or female), and married status, and </w:t>
-      </w:r>
-      <w:proofErr w:type="gramStart"/>
-      <w:r>
-        <w:t>an</w:t>
-      </w:r>
-      <w:proofErr w:type="gramEnd"/>
-      <w:r>
-        <w:t xml:space="preserve"> unique id, and birth date. Birth date will be calculated using their age and current date. People with age between 18 and 24 have annual income between 30 thousand per year or 45 thousand. All others can have annual income between 45 to 200 thousand. Annual Income usually increases with age, so older people will have more income.</w:t>
-      </w:r>
-    </w:p>
-    <w:p>
-      <w:r>
-        <w:t xml:space="preserve">Generate a second dataset with insurance and bank products, insurance term 10 years, insurance term 20 years, and insurance whole life, house mortgage and personal loans. Insurance values for term are 1000 for </w:t>
-      </w:r>
-      <w:proofErr w:type="gramStart"/>
-      <w:r>
-        <w:t>10 year</w:t>
-      </w:r>
-      <w:proofErr w:type="gramEnd"/>
-      <w:r>
-        <w:t xml:space="preserve"> term, 2000 for 2000 term and 3000 per year. Loans could be a 1 year, 5 years or 10 years, mortgage are only provided to people with ages 24 and above and last 20 or 25 years.</w:t>
-      </w:r>
-    </w:p>
-    <w:p>
-      <w:r>
         <w:t xml:space="preserve">Generate a third dataset for each customer in the first dataset. Each customer has a 30% of chance of having one insurance product, but they cannot have more than one insurance product. Each customer that </w:t>
       </w:r>
       <w:proofErr w:type="gramStart"/>
@@ -378,8 +779,288 @@
 </file>
 
 <file path=word/numbering.xml><?xml version="1.0" encoding="utf-8"?>
-<w:numbering xmlns:wpc="http://schemas.microsoft.com/office/word/2010/wordprocessingCanvas" xmlns:cx="http://schemas.microsoft.com/office/drawing/2014/chartex" xmlns:cx1="http://schemas.microsoft.com/office/drawing/2015/9/8/chartex" xmlns:cx2="http://schemas.microsoft.com/office/drawing/2015/10/21/chartex" xmlns:cx3="http://schemas.microsoft.com/office/drawing/2016/5/9/chartex" xmlns:cx4="http://schemas.microsoft.com/office/drawing/2016/5/10/chartex" xmlns:cx5="http://schemas.microsoft.com/office/drawing/2016/5/11/chartex" xmlns:cx6="http://schemas.microsoft.com/office/drawing/2016/5/12/chartex" xmlns:cx7="http://schemas.microsoft.com/office/drawing/2016/5/13/chartex" xmlns:cx8="http://schemas.microsoft.com/office/drawing/2016/5/14/chartex" xmlns:mc="http://schemas.openxmlformats.org/markup-compatibility/2006" xmlns:aink="http://schemas.microsoft.com/office/drawing/2016/ink" xmlns:am3d="http://schemas.microsoft.com/office/drawing/2017/model3d" xmlns:o="urn:schemas-microsoft-com:office:office" xmlns:oel="http://schemas.microsoft.com/office/2019/extlst" xmlns:r="http://schemas.openxmlformats.org/officeDocument/2006/relationships" xmlns:m="http://schemas.openxmlformats.org/officeDocument/2006/math" xmlns:v="urn:schemas-microsoft-com:vml" xmlns:wp14="http://schemas.microsoft.com/office/word/2010/wordprocessingDrawing" xmlns:wp="http://schemas.openxmlformats.org/drawingml/2006/wordprocessingDrawing" xmlns:w10="urn:schemas-microsoft-com:office:word" xmlns:w="http://schemas.openxmlformats.org/wordprocessingml/2006/main" xmlns:w14="http://schemas.microsoft.com/office/word/2010/wordml" xmlns:w15="http://schemas.microsoft.com/office/word/2012/wordml" xmlns:w16cex="http://schemas.microsoft.com/office/word/2018/wordml/cex" xmlns:w16cid="http://schemas.microsoft.com/office/word/2016/wordml/cid" xmlns:w16="http://schemas.microsoft.com/office/word/2018/wordml" xmlns:w16du="http://schemas.microsoft.com/office/word/2023/wordml/word16du" xmlns:w16sdtdh="http://schemas.microsoft.com/office/word/2020/wordml/sdtdatahash" xmlns:w16se="http://schemas.microsoft.com/office/word/2015/wordml/symex" xmlns:wpg="http://schemas.microsoft.com/office/word/2010/wordprocessingGroup" xmlns:wpi="http://schemas.microsoft.com/office/word/2010/wordprocessingInk" xmlns:wne="http://schemas.microsoft.com/office/word/2006/wordml" xmlns:wps="http://schemas.microsoft.com/office/word/2010/wordprocessingShape" mc:Ignorable="w14 w15 w16se w16cid w16 w16cex w16sdtdh wp14">
+<w:numbering xmlns:wpc="http://schemas.microsoft.com/office/word/2010/wordprocessingCanvas" xmlns:cx="http://schemas.microsoft.com/office/drawing/2014/chartex" xmlns:cx1="http://schemas.microsoft.com/office/drawing/2015/9/8/chartex" xmlns:cx2="http://schemas.microsoft.com/office/drawing/2015/10/21/chartex" xmlns:cx3="http://schemas.microsoft.com/office/drawing/2016/5/9/chartex" xmlns:cx4="http://schemas.microsoft.com/office/drawing/2016/5/10/chartex" xmlns:cx5="http://schemas.microsoft.com/office/drawing/2016/5/11/chartex" xmlns:cx6="http://schemas.microsoft.com/office/drawing/2016/5/12/chartex" xmlns:cx7="http://schemas.microsoft.com/office/drawing/2016/5/13/chartex" xmlns:cx8="http://schemas.microsoft.com/office/drawing/2016/5/14/chartex" xmlns:mc="http://schemas.openxmlformats.org/markup-compatibility/2006" xmlns:aink="http://schemas.microsoft.com/office/drawing/2016/ink" xmlns:am3d="http://schemas.microsoft.com/office/drawing/2017/model3d" xmlns:o="urn:schemas-microsoft-com:office:office" xmlns:oel="http://schemas.microsoft.com/office/2019/extlst" xmlns:r="http://schemas.openxmlformats.org/officeDocument/2006/relationships" xmlns:m="http://schemas.openxmlformats.org/officeDocument/2006/math" xmlns:v="urn:schemas-microsoft-com:vml" xmlns:wp14="http://schemas.microsoft.com/office/word/2010/wordprocessingDrawing" xmlns:wp="http://schemas.openxmlformats.org/drawingml/2006/wordprocessingDrawing" xmlns:w10="urn:schemas-microsoft-com:office:word" xmlns:w="http://schemas.openxmlformats.org/wordprocessingml/2006/main" xmlns:w14="http://schemas.microsoft.com/office/word/2010/wordml" xmlns:w15="http://schemas.microsoft.com/office/word/2012/wordml" xmlns:w16cex="http://schemas.microsoft.com/office/word/2018/wordml/cex" xmlns:w16cid="http://schemas.microsoft.com/office/word/2016/wordml/cid" xmlns:w16="http://schemas.microsoft.com/office/word/2018/wordml" xmlns:w16sdtdh="http://schemas.microsoft.com/office/word/2020/wordml/sdtdatahash" xmlns:w16se="http://schemas.microsoft.com/office/word/2015/wordml/symex" xmlns:wpg="http://schemas.microsoft.com/office/word/2010/wordprocessingGroup" xmlns:wpi="http://schemas.microsoft.com/office/word/2010/wordprocessingInk" xmlns:wne="http://schemas.microsoft.com/office/word/2006/wordml" xmlns:wps="http://schemas.microsoft.com/office/word/2010/wordprocessingShape" mc:Ignorable="w14 w15 w16se w16cid w16 w16cex w16sdtdh wp14">
   <w:abstractNum w:abstractNumId="0" w15:restartNumberingAfterBreak="0">
+    <w:nsid w:val="3BCD6788"/>
+    <w:multiLevelType w:val="hybridMultilevel"/>
+    <w:tmpl w:val="444468EC"/>
+    <w:lvl w:ilvl="0" w:tplc="A32C3768">
+      <w:start w:val="1"/>
+      <w:numFmt w:val="bullet"/>
+      <w:lvlText w:val="•"/>
+      <w:lvlJc w:val="left"/>
+      <w:pPr>
+        <w:tabs>
+          <w:tab w:val="num" w:pos="720"/>
+        </w:tabs>
+        <w:ind w:left="720" w:hanging="360"/>
+      </w:pPr>
+      <w:rPr>
+        <w:rFonts w:ascii="Arial" w:hAnsi="Arial" w:hint="default"/>
+      </w:rPr>
+    </w:lvl>
+    <w:lvl w:ilvl="1" w:tplc="E6EA3F16" w:tentative="1">
+      <w:start w:val="1"/>
+      <w:numFmt w:val="bullet"/>
+      <w:lvlText w:val="•"/>
+      <w:lvlJc w:val="left"/>
+      <w:pPr>
+        <w:tabs>
+          <w:tab w:val="num" w:pos="1440"/>
+        </w:tabs>
+        <w:ind w:left="1440" w:hanging="360"/>
+      </w:pPr>
+      <w:rPr>
+        <w:rFonts w:ascii="Arial" w:hAnsi="Arial" w:hint="default"/>
+      </w:rPr>
+    </w:lvl>
+    <w:lvl w:ilvl="2" w:tplc="83A02154" w:tentative="1">
+      <w:start w:val="1"/>
+      <w:numFmt w:val="bullet"/>
+      <w:lvlText w:val="•"/>
+      <w:lvlJc w:val="left"/>
+      <w:pPr>
+        <w:tabs>
+          <w:tab w:val="num" w:pos="2160"/>
+        </w:tabs>
+        <w:ind w:left="2160" w:hanging="360"/>
+      </w:pPr>
+      <w:rPr>
+        <w:rFonts w:ascii="Arial" w:hAnsi="Arial" w:hint="default"/>
+      </w:rPr>
+    </w:lvl>
+    <w:lvl w:ilvl="3" w:tplc="0E60C500" w:tentative="1">
+      <w:start w:val="1"/>
+      <w:numFmt w:val="bullet"/>
+      <w:lvlText w:val="•"/>
+      <w:lvlJc w:val="left"/>
+      <w:pPr>
+        <w:tabs>
+          <w:tab w:val="num" w:pos="2880"/>
+        </w:tabs>
+        <w:ind w:left="2880" w:hanging="360"/>
+      </w:pPr>
+      <w:rPr>
+        <w:rFonts w:ascii="Arial" w:hAnsi="Arial" w:hint="default"/>
+      </w:rPr>
+    </w:lvl>
+    <w:lvl w:ilvl="4" w:tplc="0AD0211C" w:tentative="1">
+      <w:start w:val="1"/>
+      <w:numFmt w:val="bullet"/>
+      <w:lvlText w:val="•"/>
+      <w:lvlJc w:val="left"/>
+      <w:pPr>
+        <w:tabs>
+          <w:tab w:val="num" w:pos="3600"/>
+        </w:tabs>
+        <w:ind w:left="3600" w:hanging="360"/>
+      </w:pPr>
+      <w:rPr>
+        <w:rFonts w:ascii="Arial" w:hAnsi="Arial" w:hint="default"/>
+      </w:rPr>
+    </w:lvl>
+    <w:lvl w:ilvl="5" w:tplc="9EBCFBB4" w:tentative="1">
+      <w:start w:val="1"/>
+      <w:numFmt w:val="bullet"/>
+      <w:lvlText w:val="•"/>
+      <w:lvlJc w:val="left"/>
+      <w:pPr>
+        <w:tabs>
+          <w:tab w:val="num" w:pos="4320"/>
+        </w:tabs>
+        <w:ind w:left="4320" w:hanging="360"/>
+      </w:pPr>
+      <w:rPr>
+        <w:rFonts w:ascii="Arial" w:hAnsi="Arial" w:hint="default"/>
+      </w:rPr>
+    </w:lvl>
+    <w:lvl w:ilvl="6" w:tplc="D2909BDA" w:tentative="1">
+      <w:start w:val="1"/>
+      <w:numFmt w:val="bullet"/>
+      <w:lvlText w:val="•"/>
+      <w:lvlJc w:val="left"/>
+      <w:pPr>
+        <w:tabs>
+          <w:tab w:val="num" w:pos="5040"/>
+        </w:tabs>
+        <w:ind w:left="5040" w:hanging="360"/>
+      </w:pPr>
+      <w:rPr>
+        <w:rFonts w:ascii="Arial" w:hAnsi="Arial" w:hint="default"/>
+      </w:rPr>
+    </w:lvl>
+    <w:lvl w:ilvl="7" w:tplc="797AC8B6" w:tentative="1">
+      <w:start w:val="1"/>
+      <w:numFmt w:val="bullet"/>
+      <w:lvlText w:val="•"/>
+      <w:lvlJc w:val="left"/>
+      <w:pPr>
+        <w:tabs>
+          <w:tab w:val="num" w:pos="5760"/>
+        </w:tabs>
+        <w:ind w:left="5760" w:hanging="360"/>
+      </w:pPr>
+      <w:rPr>
+        <w:rFonts w:ascii="Arial" w:hAnsi="Arial" w:hint="default"/>
+      </w:rPr>
+    </w:lvl>
+    <w:lvl w:ilvl="8" w:tplc="6AE09C84" w:tentative="1">
+      <w:start w:val="1"/>
+      <w:numFmt w:val="bullet"/>
+      <w:lvlText w:val="•"/>
+      <w:lvlJc w:val="left"/>
+      <w:pPr>
+        <w:tabs>
+          <w:tab w:val="num" w:pos="6480"/>
+        </w:tabs>
+        <w:ind w:left="6480" w:hanging="360"/>
+      </w:pPr>
+      <w:rPr>
+        <w:rFonts w:ascii="Arial" w:hAnsi="Arial" w:hint="default"/>
+      </w:rPr>
+    </w:lvl>
+  </w:abstractNum>
+  <w:abstractNum w:abstractNumId="1" w15:restartNumberingAfterBreak="0">
+    <w:nsid w:val="42DD65BF"/>
+    <w:multiLevelType w:val="hybridMultilevel"/>
+    <w:tmpl w:val="48C65360"/>
+    <w:lvl w:ilvl="0" w:tplc="F3EC482C">
+      <w:start w:val="1"/>
+      <w:numFmt w:val="bullet"/>
+      <w:lvlText w:val="•"/>
+      <w:lvlJc w:val="left"/>
+      <w:pPr>
+        <w:tabs>
+          <w:tab w:val="num" w:pos="720"/>
+        </w:tabs>
+        <w:ind w:left="720" w:hanging="360"/>
+      </w:pPr>
+      <w:rPr>
+        <w:rFonts w:ascii="Arial" w:hAnsi="Arial" w:hint="default"/>
+      </w:rPr>
+    </w:lvl>
+    <w:lvl w:ilvl="1" w:tplc="306CF1CC" w:tentative="1">
+      <w:start w:val="1"/>
+      <w:numFmt w:val="bullet"/>
+      <w:lvlText w:val="•"/>
+      <w:lvlJc w:val="left"/>
+      <w:pPr>
+        <w:tabs>
+          <w:tab w:val="num" w:pos="1440"/>
+        </w:tabs>
+        <w:ind w:left="1440" w:hanging="360"/>
+      </w:pPr>
+      <w:rPr>
+        <w:rFonts w:ascii="Arial" w:hAnsi="Arial" w:hint="default"/>
+      </w:rPr>
+    </w:lvl>
+    <w:lvl w:ilvl="2" w:tplc="C5A279F4" w:tentative="1">
+      <w:start w:val="1"/>
+      <w:numFmt w:val="bullet"/>
+      <w:lvlText w:val="•"/>
+      <w:lvlJc w:val="left"/>
+      <w:pPr>
+        <w:tabs>
+          <w:tab w:val="num" w:pos="2160"/>
+        </w:tabs>
+        <w:ind w:left="2160" w:hanging="360"/>
+      </w:pPr>
+      <w:rPr>
+        <w:rFonts w:ascii="Arial" w:hAnsi="Arial" w:hint="default"/>
+      </w:rPr>
+    </w:lvl>
+    <w:lvl w:ilvl="3" w:tplc="24263D7E" w:tentative="1">
+      <w:start w:val="1"/>
+      <w:numFmt w:val="bullet"/>
+      <w:lvlText w:val="•"/>
+      <w:lvlJc w:val="left"/>
+      <w:pPr>
+        <w:tabs>
+          <w:tab w:val="num" w:pos="2880"/>
+        </w:tabs>
+        <w:ind w:left="2880" w:hanging="360"/>
+      </w:pPr>
+      <w:rPr>
+        <w:rFonts w:ascii="Arial" w:hAnsi="Arial" w:hint="default"/>
+      </w:rPr>
+    </w:lvl>
+    <w:lvl w:ilvl="4" w:tplc="58BC9B40" w:tentative="1">
+      <w:start w:val="1"/>
+      <w:numFmt w:val="bullet"/>
+      <w:lvlText w:val="•"/>
+      <w:lvlJc w:val="left"/>
+      <w:pPr>
+        <w:tabs>
+          <w:tab w:val="num" w:pos="3600"/>
+        </w:tabs>
+        <w:ind w:left="3600" w:hanging="360"/>
+      </w:pPr>
+      <w:rPr>
+        <w:rFonts w:ascii="Arial" w:hAnsi="Arial" w:hint="default"/>
+      </w:rPr>
+    </w:lvl>
+    <w:lvl w:ilvl="5" w:tplc="6FEAC026" w:tentative="1">
+      <w:start w:val="1"/>
+      <w:numFmt w:val="bullet"/>
+      <w:lvlText w:val="•"/>
+      <w:lvlJc w:val="left"/>
+      <w:pPr>
+        <w:tabs>
+          <w:tab w:val="num" w:pos="4320"/>
+        </w:tabs>
+        <w:ind w:left="4320" w:hanging="360"/>
+      </w:pPr>
+      <w:rPr>
+        <w:rFonts w:ascii="Arial" w:hAnsi="Arial" w:hint="default"/>
+      </w:rPr>
+    </w:lvl>
+    <w:lvl w:ilvl="6" w:tplc="12407226" w:tentative="1">
+      <w:start w:val="1"/>
+      <w:numFmt w:val="bullet"/>
+      <w:lvlText w:val="•"/>
+      <w:lvlJc w:val="left"/>
+      <w:pPr>
+        <w:tabs>
+          <w:tab w:val="num" w:pos="5040"/>
+        </w:tabs>
+        <w:ind w:left="5040" w:hanging="360"/>
+      </w:pPr>
+      <w:rPr>
+        <w:rFonts w:ascii="Arial" w:hAnsi="Arial" w:hint="default"/>
+      </w:rPr>
+    </w:lvl>
+    <w:lvl w:ilvl="7" w:tplc="BC4AD6CA" w:tentative="1">
+      <w:start w:val="1"/>
+      <w:numFmt w:val="bullet"/>
+      <w:lvlText w:val="•"/>
+      <w:lvlJc w:val="left"/>
+      <w:pPr>
+        <w:tabs>
+          <w:tab w:val="num" w:pos="5760"/>
+        </w:tabs>
+        <w:ind w:left="5760" w:hanging="360"/>
+      </w:pPr>
+      <w:rPr>
+        <w:rFonts w:ascii="Arial" w:hAnsi="Arial" w:hint="default"/>
+      </w:rPr>
+    </w:lvl>
+    <w:lvl w:ilvl="8" w:tplc="BD607F1C" w:tentative="1">
+      <w:start w:val="1"/>
+      <w:numFmt w:val="bullet"/>
+      <w:lvlText w:val="•"/>
+      <w:lvlJc w:val="left"/>
+      <w:pPr>
+        <w:tabs>
+          <w:tab w:val="num" w:pos="6480"/>
+        </w:tabs>
+        <w:ind w:left="6480" w:hanging="360"/>
+      </w:pPr>
+      <w:rPr>
+        <w:rFonts w:ascii="Arial" w:hAnsi="Arial" w:hint="default"/>
+      </w:rPr>
+    </w:lvl>
+  </w:abstractNum>
+  <w:abstractNum w:abstractNumId="2" w15:restartNumberingAfterBreak="0">
     <w:nsid w:val="4469398A"/>
     <w:multiLevelType w:val="hybridMultilevel"/>
     <w:tmpl w:val="62EA48EE"/>
@@ -394,7 +1075,7 @@
         <w:rFonts w:ascii="Calibri" w:eastAsiaTheme="minorHAnsi" w:hAnsi="Calibri" w:cs="Calibri" w:hint="default"/>
       </w:rPr>
     </w:lvl>
-    <w:lvl w:ilvl="1" w:tplc="04090003" w:tentative="1">
+    <w:lvl w:ilvl="1" w:tplc="04090003">
       <w:start w:val="1"/>
       <w:numFmt w:val="bullet"/>
       <w:lvlText w:val="o"/>
@@ -488,11 +1169,275 @@
       </w:pPr>
       <w:rPr>
         <w:rFonts w:ascii="Wingdings" w:hAnsi="Wingdings" w:hint="default"/>
+      </w:rPr>
+    </w:lvl>
+  </w:abstractNum>
+  <w:abstractNum w:abstractNumId="3" w15:restartNumberingAfterBreak="0">
+    <w:nsid w:val="523C1C45"/>
+    <w:multiLevelType w:val="hybridMultilevel"/>
+    <w:tmpl w:val="7A7A0E8E"/>
+    <w:lvl w:ilvl="0" w:tplc="EE388778">
+      <w:numFmt w:val="bullet"/>
+      <w:lvlText w:val="-"/>
+      <w:lvlJc w:val="left"/>
+      <w:pPr>
+        <w:ind w:left="720" w:hanging="360"/>
+      </w:pPr>
+      <w:rPr>
+        <w:rFonts w:ascii="Calibri" w:eastAsiaTheme="minorHAnsi" w:hAnsi="Calibri" w:cs="Calibri" w:hint="default"/>
+      </w:rPr>
+    </w:lvl>
+    <w:lvl w:ilvl="1" w:tplc="04090003">
+      <w:start w:val="1"/>
+      <w:numFmt w:val="bullet"/>
+      <w:lvlText w:val="o"/>
+      <w:lvlJc w:val="left"/>
+      <w:pPr>
+        <w:ind w:left="1440" w:hanging="360"/>
+      </w:pPr>
+      <w:rPr>
+        <w:rFonts w:ascii="Courier New" w:hAnsi="Courier New" w:cs="Courier New" w:hint="default"/>
+      </w:rPr>
+    </w:lvl>
+    <w:lvl w:ilvl="2" w:tplc="04090005" w:tentative="1">
+      <w:start w:val="1"/>
+      <w:numFmt w:val="bullet"/>
+      <w:lvlText w:val=""/>
+      <w:lvlJc w:val="left"/>
+      <w:pPr>
+        <w:ind w:left="2160" w:hanging="360"/>
+      </w:pPr>
+      <w:rPr>
+        <w:rFonts w:ascii="Wingdings" w:hAnsi="Wingdings" w:hint="default"/>
+      </w:rPr>
+    </w:lvl>
+    <w:lvl w:ilvl="3" w:tplc="04090001" w:tentative="1">
+      <w:start w:val="1"/>
+      <w:numFmt w:val="bullet"/>
+      <w:lvlText w:val=""/>
+      <w:lvlJc w:val="left"/>
+      <w:pPr>
+        <w:ind w:left="2880" w:hanging="360"/>
+      </w:pPr>
+      <w:rPr>
+        <w:rFonts w:ascii="Symbol" w:hAnsi="Symbol" w:hint="default"/>
+      </w:rPr>
+    </w:lvl>
+    <w:lvl w:ilvl="4" w:tplc="04090003" w:tentative="1">
+      <w:start w:val="1"/>
+      <w:numFmt w:val="bullet"/>
+      <w:lvlText w:val="o"/>
+      <w:lvlJc w:val="left"/>
+      <w:pPr>
+        <w:ind w:left="3600" w:hanging="360"/>
+      </w:pPr>
+      <w:rPr>
+        <w:rFonts w:ascii="Courier New" w:hAnsi="Courier New" w:cs="Courier New" w:hint="default"/>
+      </w:rPr>
+    </w:lvl>
+    <w:lvl w:ilvl="5" w:tplc="04090005" w:tentative="1">
+      <w:start w:val="1"/>
+      <w:numFmt w:val="bullet"/>
+      <w:lvlText w:val=""/>
+      <w:lvlJc w:val="left"/>
+      <w:pPr>
+        <w:ind w:left="4320" w:hanging="360"/>
+      </w:pPr>
+      <w:rPr>
+        <w:rFonts w:ascii="Wingdings" w:hAnsi="Wingdings" w:hint="default"/>
+      </w:rPr>
+    </w:lvl>
+    <w:lvl w:ilvl="6" w:tplc="04090001" w:tentative="1">
+      <w:start w:val="1"/>
+      <w:numFmt w:val="bullet"/>
+      <w:lvlText w:val=""/>
+      <w:lvlJc w:val="left"/>
+      <w:pPr>
+        <w:ind w:left="5040" w:hanging="360"/>
+      </w:pPr>
+      <w:rPr>
+        <w:rFonts w:ascii="Symbol" w:hAnsi="Symbol" w:hint="default"/>
+      </w:rPr>
+    </w:lvl>
+    <w:lvl w:ilvl="7" w:tplc="04090003" w:tentative="1">
+      <w:start w:val="1"/>
+      <w:numFmt w:val="bullet"/>
+      <w:lvlText w:val="o"/>
+      <w:lvlJc w:val="left"/>
+      <w:pPr>
+        <w:ind w:left="5760" w:hanging="360"/>
+      </w:pPr>
+      <w:rPr>
+        <w:rFonts w:ascii="Courier New" w:hAnsi="Courier New" w:cs="Courier New" w:hint="default"/>
+      </w:rPr>
+    </w:lvl>
+    <w:lvl w:ilvl="8" w:tplc="04090005" w:tentative="1">
+      <w:start w:val="1"/>
+      <w:numFmt w:val="bullet"/>
+      <w:lvlText w:val=""/>
+      <w:lvlJc w:val="left"/>
+      <w:pPr>
+        <w:ind w:left="6480" w:hanging="360"/>
+      </w:pPr>
+      <w:rPr>
+        <w:rFonts w:ascii="Wingdings" w:hAnsi="Wingdings" w:hint="default"/>
+      </w:rPr>
+    </w:lvl>
+  </w:abstractNum>
+  <w:abstractNum w:abstractNumId="4" w15:restartNumberingAfterBreak="0">
+    <w:nsid w:val="638532C5"/>
+    <w:multiLevelType w:val="hybridMultilevel"/>
+    <w:tmpl w:val="F3EEB4B6"/>
+    <w:lvl w:ilvl="0" w:tplc="5EAC62C0">
+      <w:start w:val="1"/>
+      <w:numFmt w:val="bullet"/>
+      <w:lvlText w:val="•"/>
+      <w:lvlJc w:val="left"/>
+      <w:pPr>
+        <w:tabs>
+          <w:tab w:val="num" w:pos="720"/>
+        </w:tabs>
+        <w:ind w:left="720" w:hanging="360"/>
+      </w:pPr>
+      <w:rPr>
+        <w:rFonts w:ascii="Arial" w:hAnsi="Arial" w:hint="default"/>
+      </w:rPr>
+    </w:lvl>
+    <w:lvl w:ilvl="1" w:tplc="CC427C38" w:tentative="1">
+      <w:start w:val="1"/>
+      <w:numFmt w:val="bullet"/>
+      <w:lvlText w:val="•"/>
+      <w:lvlJc w:val="left"/>
+      <w:pPr>
+        <w:tabs>
+          <w:tab w:val="num" w:pos="1440"/>
+        </w:tabs>
+        <w:ind w:left="1440" w:hanging="360"/>
+      </w:pPr>
+      <w:rPr>
+        <w:rFonts w:ascii="Arial" w:hAnsi="Arial" w:hint="default"/>
+      </w:rPr>
+    </w:lvl>
+    <w:lvl w:ilvl="2" w:tplc="15F4B3F4" w:tentative="1">
+      <w:start w:val="1"/>
+      <w:numFmt w:val="bullet"/>
+      <w:lvlText w:val="•"/>
+      <w:lvlJc w:val="left"/>
+      <w:pPr>
+        <w:tabs>
+          <w:tab w:val="num" w:pos="2160"/>
+        </w:tabs>
+        <w:ind w:left="2160" w:hanging="360"/>
+      </w:pPr>
+      <w:rPr>
+        <w:rFonts w:ascii="Arial" w:hAnsi="Arial" w:hint="default"/>
+      </w:rPr>
+    </w:lvl>
+    <w:lvl w:ilvl="3" w:tplc="089A71AC" w:tentative="1">
+      <w:start w:val="1"/>
+      <w:numFmt w:val="bullet"/>
+      <w:lvlText w:val="•"/>
+      <w:lvlJc w:val="left"/>
+      <w:pPr>
+        <w:tabs>
+          <w:tab w:val="num" w:pos="2880"/>
+        </w:tabs>
+        <w:ind w:left="2880" w:hanging="360"/>
+      </w:pPr>
+      <w:rPr>
+        <w:rFonts w:ascii="Arial" w:hAnsi="Arial" w:hint="default"/>
+      </w:rPr>
+    </w:lvl>
+    <w:lvl w:ilvl="4" w:tplc="6BFE86AA" w:tentative="1">
+      <w:start w:val="1"/>
+      <w:numFmt w:val="bullet"/>
+      <w:lvlText w:val="•"/>
+      <w:lvlJc w:val="left"/>
+      <w:pPr>
+        <w:tabs>
+          <w:tab w:val="num" w:pos="3600"/>
+        </w:tabs>
+        <w:ind w:left="3600" w:hanging="360"/>
+      </w:pPr>
+      <w:rPr>
+        <w:rFonts w:ascii="Arial" w:hAnsi="Arial" w:hint="default"/>
+      </w:rPr>
+    </w:lvl>
+    <w:lvl w:ilvl="5" w:tplc="C09A8C38" w:tentative="1">
+      <w:start w:val="1"/>
+      <w:numFmt w:val="bullet"/>
+      <w:lvlText w:val="•"/>
+      <w:lvlJc w:val="left"/>
+      <w:pPr>
+        <w:tabs>
+          <w:tab w:val="num" w:pos="4320"/>
+        </w:tabs>
+        <w:ind w:left="4320" w:hanging="360"/>
+      </w:pPr>
+      <w:rPr>
+        <w:rFonts w:ascii="Arial" w:hAnsi="Arial" w:hint="default"/>
+      </w:rPr>
+    </w:lvl>
+    <w:lvl w:ilvl="6" w:tplc="C9460C32" w:tentative="1">
+      <w:start w:val="1"/>
+      <w:numFmt w:val="bullet"/>
+      <w:lvlText w:val="•"/>
+      <w:lvlJc w:val="left"/>
+      <w:pPr>
+        <w:tabs>
+          <w:tab w:val="num" w:pos="5040"/>
+        </w:tabs>
+        <w:ind w:left="5040" w:hanging="360"/>
+      </w:pPr>
+      <w:rPr>
+        <w:rFonts w:ascii="Arial" w:hAnsi="Arial" w:hint="default"/>
+      </w:rPr>
+    </w:lvl>
+    <w:lvl w:ilvl="7" w:tplc="482626AE" w:tentative="1">
+      <w:start w:val="1"/>
+      <w:numFmt w:val="bullet"/>
+      <w:lvlText w:val="•"/>
+      <w:lvlJc w:val="left"/>
+      <w:pPr>
+        <w:tabs>
+          <w:tab w:val="num" w:pos="5760"/>
+        </w:tabs>
+        <w:ind w:left="5760" w:hanging="360"/>
+      </w:pPr>
+      <w:rPr>
+        <w:rFonts w:ascii="Arial" w:hAnsi="Arial" w:hint="default"/>
+      </w:rPr>
+    </w:lvl>
+    <w:lvl w:ilvl="8" w:tplc="5524E17C" w:tentative="1">
+      <w:start w:val="1"/>
+      <w:numFmt w:val="bullet"/>
+      <w:lvlText w:val="•"/>
+      <w:lvlJc w:val="left"/>
+      <w:pPr>
+        <w:tabs>
+          <w:tab w:val="num" w:pos="6480"/>
+        </w:tabs>
+        <w:ind w:left="6480" w:hanging="360"/>
+      </w:pPr>
+      <w:rPr>
+        <w:rFonts w:ascii="Arial" w:hAnsi="Arial" w:hint="default"/>
       </w:rPr>
     </w:lvl>
   </w:abstractNum>
   <w:num w:numId="1" w16cid:durableId="103697659">
+    <w:abstractNumId w:val="2"/>
+  </w:num>
+  <w:num w:numId="2" w16cid:durableId="1983151493">
+    <w:abstractNumId w:val="4"/>
+  </w:num>
+  <w:num w:numId="3" w16cid:durableId="62991808">
     <w:abstractNumId w:val="0"/>
+  </w:num>
+  <w:num w:numId="4" w16cid:durableId="1882747855">
+    <w:abstractNumId w:val="1"/>
+  </w:num>
+  <w:num w:numId="5" w16cid:durableId="1451632351">
+    <w:abstractNumId w:val="3"/>
   </w:num>
 </w:numbering>
 </file>
@@ -902,7 +1847,6 @@
   <w:style w:type="character" w:default="1" w:styleId="DefaultParagraphFont">
     <w:name w:val="Default Paragraph Font"/>
     <w:uiPriority w:val="1"/>
-    <w:semiHidden/>
     <w:unhideWhenUsed/>
   </w:style>
   <w:style w:type="table" w:default="1" w:styleId="TableNormal">

</xml_diff>